<commit_message>
Updating instructions for the Notebook
</commit_message>
<xml_diff>
--- a/notebook_ws/Notebook-Getting-Started.docx
+++ b/notebook_ws/Notebook-Getting-Started.docx
@@ -26,8 +26,10 @@
           <w:sz w:val="39"/>
           <w:szCs w:val="39"/>
         </w:rPr>
-        <w:t>Python Notebook interface for using WA-Testing-Tool</w:t>
-      </w:r>
+        <w:t>Python Notebook for using WA-Testing-Tool</w:t>
+      </w:r>
+      <w:bookmarkStart w:id="0" w:name="_GoBack"/>
+      <w:bookmarkEnd w:id="0"/>
     </w:p>
     <w:p>
       <w:pPr>
@@ -223,16 +225,6 @@
     </w:p>
     <w:p>
       <w:pPr>
-        <w:rPr>
-          <w:rFonts w:ascii="Helvetica Neue" w:eastAsia="Times New Roman" w:hAnsi="Helvetica Neue" w:cs="Times New Roman"/>
-          <w:color w:val="000000"/>
-          <w:sz w:val="21"/>
-          <w:szCs w:val="21"/>
-        </w:rPr>
-      </w:pPr>
-    </w:p>
-    <w:p>
-      <w:pPr>
         <w:pStyle w:val="ListParagraph"/>
         <w:numPr>
           <w:ilvl w:val="0"/>
@@ -252,86 +244,17 @@
           <w:sz w:val="21"/>
           <w:szCs w:val="21"/>
         </w:rPr>
-        <w:t>Select “From File”</w:t>
-      </w:r>
-      <w:r>
-        <w:rPr>
-          <w:rFonts w:ascii="Helvetica Neue" w:eastAsia="Times New Roman" w:hAnsi="Helvetica Neue" w:cs="Times New Roman"/>
-          <w:color w:val="000000"/>
-          <w:sz w:val="21"/>
-          <w:szCs w:val="21"/>
-        </w:rPr>
-        <w:t xml:space="preserve">, select </w:t>
-      </w:r>
-      <w:r>
-        <w:rPr>
-          <w:rFonts w:ascii="Helvetica Neue" w:eastAsia="Times New Roman" w:hAnsi="Helvetica Neue" w:cs="Times New Roman"/>
-          <w:color w:val="000000"/>
-          <w:sz w:val="21"/>
-          <w:szCs w:val="21"/>
-        </w:rPr>
-        <w:t>N</w:t>
-      </w:r>
-      <w:r>
-        <w:rPr>
-          <w:rFonts w:ascii="Helvetica Neue" w:eastAsia="Times New Roman" w:hAnsi="Helvetica Neue" w:cs="Times New Roman"/>
-          <w:color w:val="000000"/>
-          <w:sz w:val="21"/>
-          <w:szCs w:val="21"/>
-        </w:rPr>
-        <w:t xml:space="preserve">otebook </w:t>
-      </w:r>
-      <w:r>
-        <w:rPr>
-          <w:rFonts w:ascii="Helvetica Neue" w:eastAsia="Times New Roman" w:hAnsi="Helvetica Neue" w:cs="Times New Roman"/>
-          <w:color w:val="000000"/>
-          <w:sz w:val="21"/>
-          <w:szCs w:val="21"/>
-        </w:rPr>
-        <w:t xml:space="preserve">file </w:t>
-      </w:r>
-      <w:r>
-        <w:rPr>
-          <w:rFonts w:ascii="Helvetica Neue" w:eastAsia="Times New Roman" w:hAnsi="Helvetica Neue" w:cs="Times New Roman"/>
-          <w:i/>
-          <w:iCs/>
-          <w:color w:val="000000"/>
-          <w:sz w:val="21"/>
-          <w:szCs w:val="21"/>
-        </w:rPr>
-        <w:t>WA-Testing-Tool-WS-Python-</w:t>
+        <w:t xml:space="preserve">Select “From URL”, enter the Notebook file URL from the </w:t>
       </w:r>
       <w:proofErr w:type="spellStart"/>
       <w:r>
         <w:rPr>
           <w:rFonts w:ascii="Helvetica Neue" w:eastAsia="Times New Roman" w:hAnsi="Helvetica Neue" w:cs="Times New Roman"/>
-          <w:i/>
-          <w:iCs/>
-          <w:color w:val="000000"/>
-          <w:sz w:val="21"/>
-          <w:szCs w:val="21"/>
-        </w:rPr>
-        <w:t>Notebook</w:t>
-      </w:r>
-      <w:r>
-        <w:rPr>
-          <w:rFonts w:ascii="Helvetica Neue" w:eastAsia="Times New Roman" w:hAnsi="Helvetica Neue" w:cs="Times New Roman"/>
-          <w:i/>
-          <w:iCs/>
-          <w:color w:val="000000"/>
-          <w:sz w:val="21"/>
-          <w:szCs w:val="21"/>
-        </w:rPr>
-        <w:t>.</w:t>
-      </w:r>
-      <w:r>
-        <w:rPr>
-          <w:rFonts w:ascii="Helvetica Neue" w:eastAsia="Times New Roman" w:hAnsi="Helvetica Neue" w:cs="Times New Roman"/>
-          <w:color w:val="000000"/>
-          <w:sz w:val="21"/>
-          <w:szCs w:val="21"/>
-        </w:rPr>
-        <w:t>ipynb</w:t>
+          <w:color w:val="000000"/>
+          <w:sz w:val="21"/>
+          <w:szCs w:val="21"/>
+        </w:rPr>
+        <w:t>github</w:t>
       </w:r>
       <w:proofErr w:type="spellEnd"/>
       <w:r>
@@ -341,28 +264,90 @@
           <w:sz w:val="21"/>
           <w:szCs w:val="21"/>
         </w:rPr>
-        <w:t xml:space="preserve"> </w:t>
-      </w:r>
-      <w:bookmarkStart w:id="0" w:name="_GoBack"/>
-      <w:bookmarkEnd w:id="0"/>
-      <w:r>
-        <w:rPr>
-          <w:rFonts w:ascii="Helvetica Neue" w:eastAsia="Times New Roman" w:hAnsi="Helvetica Neue" w:cs="Times New Roman"/>
-          <w:color w:val="000000"/>
-          <w:sz w:val="21"/>
-          <w:szCs w:val="21"/>
-        </w:rPr>
-        <w:t xml:space="preserve">and </w:t>
-      </w:r>
-      <w:r>
-        <w:rPr>
-          <w:rFonts w:ascii="Helvetica Neue" w:eastAsia="Times New Roman" w:hAnsi="Helvetica Neue" w:cs="Times New Roman"/>
-          <w:color w:val="000000"/>
-          <w:sz w:val="21"/>
-          <w:szCs w:val="21"/>
-        </w:rPr>
-        <w:t>“Python 3.6 XS” or higher for the runtime. Then “Create Notebook”</w:t>
-      </w:r>
+        <w:t xml:space="preserve"> repository</w:t>
+      </w:r>
+    </w:p>
+    <w:p>
+      <w:pPr>
+        <w:pStyle w:val="ListParagraph"/>
+        <w:rPr>
+          <w:rFonts w:ascii="Helvetica Neue" w:eastAsia="Times New Roman" w:hAnsi="Helvetica Neue" w:cs="Times New Roman"/>
+          <w:color w:val="000000"/>
+          <w:sz w:val="21"/>
+          <w:szCs w:val="21"/>
+        </w:rPr>
+      </w:pPr>
+      <w:r>
+        <w:rPr>
+          <w:rFonts w:ascii="Helvetica Neue" w:eastAsia="Times New Roman" w:hAnsi="Helvetica Neue" w:cs="Times New Roman"/>
+          <w:color w:val="000000"/>
+          <w:sz w:val="21"/>
+          <w:szCs w:val="21"/>
+        </w:rPr>
+        <w:t>Master: (</w:t>
+      </w:r>
+      <w:hyperlink r:id="rId7" w:history="1">
+        <w:r>
+          <w:rPr>
+            <w:rStyle w:val="Hyperlink"/>
+            <w:rFonts w:ascii="Helvetica Neue" w:eastAsia="Times New Roman" w:hAnsi="Helvetica Neue" w:cs="Times New Roman"/>
+            <w:sz w:val="21"/>
+            <w:szCs w:val="21"/>
+          </w:rPr>
+          <w:t>https://github.com/cognitive-catalyst/WA-Testing-Tool/blob/master/notebook_ws/WA-Testing-Tool-WS-Python-Notebook.ipynb</w:t>
+        </w:r>
+      </w:hyperlink>
+      <w:r>
+        <w:rPr>
+          <w:rFonts w:ascii="Helvetica Neue" w:eastAsia="Times New Roman" w:hAnsi="Helvetica Neue" w:cs="Times New Roman"/>
+          <w:color w:val="000000"/>
+          <w:sz w:val="21"/>
+          <w:szCs w:val="21"/>
+        </w:rPr>
+        <w:t>)</w:t>
+      </w:r>
+    </w:p>
+    <w:p>
+      <w:pPr>
+        <w:pStyle w:val="ListParagraph"/>
+        <w:rPr>
+          <w:rFonts w:ascii="Helvetica Neue" w:eastAsia="Times New Roman" w:hAnsi="Helvetica Neue" w:cs="Times New Roman"/>
+          <w:color w:val="000000"/>
+          <w:sz w:val="21"/>
+          <w:szCs w:val="21"/>
+        </w:rPr>
+      </w:pPr>
+      <w:r>
+        <w:rPr>
+          <w:rFonts w:ascii="Helvetica Neue" w:eastAsia="Times New Roman" w:hAnsi="Helvetica Neue" w:cs="Times New Roman"/>
+          <w:color w:val="000000"/>
+          <w:sz w:val="21"/>
+          <w:szCs w:val="21"/>
+        </w:rPr>
+        <w:t>Dev: (</w:t>
+      </w:r>
+      <w:hyperlink r:id="rId8" w:history="1">
+        <w:r>
+          <w:rPr>
+            <w:rStyle w:val="Hyperlink"/>
+          </w:rPr>
+          <w:t>https://github.com/cognitive-catalyst/WA-Testing-Tool/blob/87_notebook_ws/notebook_ws/WA-Testing-Tool-WS-Python-Notebook.ipynb</w:t>
+        </w:r>
+      </w:hyperlink>
+      <w:r>
+        <w:t>)</w:t>
+      </w:r>
+    </w:p>
+    <w:p>
+      <w:pPr>
+        <w:pStyle w:val="ListParagraph"/>
+        <w:rPr>
+          <w:rFonts w:ascii="Helvetica Neue" w:eastAsia="Times New Roman" w:hAnsi="Helvetica Neue" w:cs="Times New Roman"/>
+          <w:color w:val="000000"/>
+          <w:sz w:val="21"/>
+          <w:szCs w:val="21"/>
+        </w:rPr>
+      </w:pPr>
     </w:p>
     <w:p>
       <w:pPr>
@@ -377,15 +362,16 @@
       <w:r>
         <w:rPr>
           <w:rFonts w:ascii="Helvetica Neue" w:eastAsia="Times New Roman" w:hAnsi="Helvetica Neue" w:cs="Times New Roman"/>
+          <w:noProof/>
           <w:color w:val="000000"/>
           <w:sz w:val="21"/>
           <w:szCs w:val="21"/>
         </w:rPr>
         <w:drawing>
-          <wp:inline distT="0" distB="0" distL="0" distR="0" wp14:anchorId="094C5A3F" wp14:editId="6FBCD105">
-            <wp:extent cx="6858000" cy="3118485"/>
-            <wp:effectExtent l="0" t="0" r="0" b="5715"/>
-            <wp:docPr id="2" name="Picture 2"/>
+          <wp:inline distT="0" distB="0" distL="0" distR="0" wp14:anchorId="601CD0AC" wp14:editId="2C5C8481">
+            <wp:extent cx="6226139" cy="2774667"/>
+            <wp:effectExtent l="0" t="0" r="0" b="0"/>
+            <wp:docPr id="3" name="Picture 3"/>
             <wp:cNvGraphicFramePr>
               <a:graphicFrameLocks xmlns:a="http://schemas.openxmlformats.org/drawingml/2006/main" noChangeAspect="1"/>
             </wp:cNvGraphicFramePr>
@@ -397,7 +383,7 @@
                     <pic:cNvPicPr/>
                   </pic:nvPicPr>
                   <pic:blipFill>
-                    <a:blip r:embed="rId7"/>
+                    <a:blip r:embed="rId9"/>
                     <a:stretch>
                       <a:fillRect/>
                     </a:stretch>
@@ -405,7 +391,7 @@
                   <pic:spPr>
                     <a:xfrm>
                       <a:off x="0" y="0"/>
-                      <a:ext cx="6858000" cy="3118485"/>
+                      <a:ext cx="6237746" cy="2779840"/>
                     </a:xfrm>
                     <a:prstGeom prst="rect">
                       <a:avLst/>
@@ -421,13 +407,65 @@
     <w:p>
       <w:pPr>
         <w:spacing w:before="240"/>
-        <w:rPr>
-          <w:rFonts w:ascii="Helvetica Neue" w:eastAsia="Times New Roman" w:hAnsi="Helvetica Neue" w:cs="Times New Roman"/>
-          <w:color w:val="000000"/>
-          <w:sz w:val="21"/>
-          <w:szCs w:val="21"/>
-        </w:rPr>
-      </w:pPr>
+        <w:ind w:firstLine="360"/>
+        <w:rPr>
+          <w:rFonts w:ascii="Helvetica Neue" w:eastAsia="Times New Roman" w:hAnsi="Helvetica Neue" w:cs="Times New Roman"/>
+          <w:color w:val="000000"/>
+          <w:sz w:val="21"/>
+          <w:szCs w:val="21"/>
+        </w:rPr>
+      </w:pPr>
+      <w:r>
+        <w:rPr>
+          <w:rFonts w:ascii="Helvetica Neue" w:eastAsia="Times New Roman" w:hAnsi="Helvetica Neue" w:cs="Times New Roman"/>
+          <w:color w:val="000000"/>
+          <w:sz w:val="21"/>
+          <w:szCs w:val="21"/>
+        </w:rPr>
+        <w:t xml:space="preserve">(If you have </w:t>
+      </w:r>
+      <w:r>
+        <w:rPr>
+          <w:rFonts w:ascii="Helvetica Neue" w:eastAsia="Times New Roman" w:hAnsi="Helvetica Neue" w:cs="Times New Roman"/>
+          <w:i/>
+          <w:iCs/>
+          <w:color w:val="000000"/>
+          <w:sz w:val="21"/>
+          <w:szCs w:val="21"/>
+        </w:rPr>
+        <w:t>WA-Testing-Tool-WS-Python-</w:t>
+      </w:r>
+      <w:proofErr w:type="spellStart"/>
+      <w:r>
+        <w:rPr>
+          <w:rFonts w:ascii="Helvetica Neue" w:eastAsia="Times New Roman" w:hAnsi="Helvetica Neue" w:cs="Times New Roman"/>
+          <w:i/>
+          <w:iCs/>
+          <w:color w:val="000000"/>
+          <w:sz w:val="21"/>
+          <w:szCs w:val="21"/>
+        </w:rPr>
+        <w:t>Notebook.</w:t>
+      </w:r>
+      <w:r>
+        <w:rPr>
+          <w:rFonts w:ascii="Helvetica Neue" w:eastAsia="Times New Roman" w:hAnsi="Helvetica Neue" w:cs="Times New Roman"/>
+          <w:color w:val="000000"/>
+          <w:sz w:val="21"/>
+          <w:szCs w:val="21"/>
+        </w:rPr>
+        <w:t>ipynb</w:t>
+      </w:r>
+      <w:proofErr w:type="spellEnd"/>
+      <w:r>
+        <w:rPr>
+          <w:rFonts w:ascii="Helvetica Neue" w:eastAsia="Times New Roman" w:hAnsi="Helvetica Neue" w:cs="Times New Roman"/>
+          <w:color w:val="000000"/>
+          <w:sz w:val="21"/>
+          <w:szCs w:val="21"/>
+        </w:rPr>
+        <w:t xml:space="preserve"> file you can also create using the From file option)</w:t>
+      </w:r>
     </w:p>
     <w:p>
       <w:pPr>
@@ -494,7 +532,7 @@
                     <pic:cNvPicPr/>
                   </pic:nvPicPr>
                   <pic:blipFill>
-                    <a:blip r:embed="rId8"/>
+                    <a:blip r:embed="rId10"/>
                     <a:stretch>
                       <a:fillRect/>
                     </a:stretch>
@@ -694,7 +732,7 @@
                     </pic:cNvPicPr>
                   </pic:nvPicPr>
                   <pic:blipFill>
-                    <a:blip r:embed="rId9">
+                    <a:blip r:embed="rId11">
                       <a:extLst>
                         <a:ext uri="{28A0092B-C50C-407E-A947-70E740481C1C}">
                           <a14:useLocalDpi xmlns:a14="http://schemas.microsoft.com/office/drawing/2010/main" val="0"/>
@@ -923,7 +961,7 @@
                     <pic:cNvPicPr/>
                   </pic:nvPicPr>
                   <pic:blipFill>
-                    <a:blip r:embed="rId10"/>
+                    <a:blip r:embed="rId12"/>
                     <a:stretch>
                       <a:fillRect/>
                     </a:stretch>
@@ -1019,7 +1057,7 @@
               </w:rPr>
               <w:t>(Complete instructions </w:t>
             </w:r>
-            <w:hyperlink r:id="rId11" w:history="1">
+            <w:hyperlink r:id="rId13" w:history="1">
               <w:r>
                 <w:rPr>
                   <w:rFonts w:ascii="Helvetica Neue" w:eastAsia="Times New Roman" w:hAnsi="Helvetica Neue" w:cs="Times New Roman"/>
@@ -1073,7 +1111,7 @@
                           </pic:cNvPicPr>
                         </pic:nvPicPr>
                         <pic:blipFill>
-                          <a:blip r:embed="rId12">
+                          <a:blip r:embed="rId14">
                             <a:extLst>
                               <a:ext uri="{28A0092B-C50C-407E-A947-70E740481C1C}">
                                 <a14:useLocalDpi xmlns:a14="http://schemas.microsoft.com/office/drawing/2010/main" val="0"/>
@@ -2207,7 +2245,6 @@
     <w:name w:val="Hyperlink"/>
     <w:basedOn w:val="DefaultParagraphFont"/>
     <w:uiPriority w:val="99"/>
-    <w:semiHidden/>
     <w:unhideWhenUsed/>
     <w:rsid w:val="00843E4F"/>
     <w:rPr>
@@ -2315,6 +2352,18 @@
         <w:insideV w:val="single" w:sz="4" w:space="0" w:color="auto"/>
       </w:tblBorders>
     </w:tblPr>
+  </w:style>
+  <w:style w:type="character" w:styleId="UnresolvedMention">
+    <w:name w:val="Unresolved Mention"/>
+    <w:basedOn w:val="DefaultParagraphFont"/>
+    <w:uiPriority w:val="99"/>
+    <w:semiHidden/>
+    <w:unhideWhenUsed/>
+    <w:rsid w:val="003D4753"/>
+    <w:rPr>
+      <w:color w:val="605E5C"/>
+      <w:shd w:val="clear" w:color="auto" w:fill="E1DFDD"/>
+    </w:rPr>
   </w:style>
 </w:styles>
 </file>

</xml_diff>